<commit_message>
Corrected omission of sys.
</commit_message>
<xml_diff>
--- a/Instructions.docx
+++ b/Instructions.docx
@@ -159,7 +159,23 @@
       </w:r>
       <w:proofErr w:type="spellEnd"/>
       <w:r>
-        <w:t xml:space="preserve">  for this program).</w:t>
+        <w:t xml:space="preserve">  </w:t>
+      </w:r>
+      <w:r>
+        <w:t xml:space="preserve">and </w:t>
+      </w:r>
+      <w:r>
+        <w:rPr>
+          <w:i/>
+          <w:iCs/>
+        </w:rPr>
+        <w:t>sys</w:t>
+      </w:r>
+      <w:r>
+        <w:t xml:space="preserve"> </w:t>
+      </w:r>
+      <w:r>
+        <w:t>for this program).</w:t>
       </w:r>
     </w:p>
     <w:p>
@@ -350,10 +366,7 @@
         <w:t xml:space="preserve">        </w:t>
       </w:r>
       <w:r>
-        <w:t xml:space="preserve">  </w:t>
-      </w:r>
-      <w:r>
-        <w:t>TEXT_HEIGHT = 30</w:t>
+        <w:t xml:space="preserve">  TEXT_HEIGHT = 30</w:t>
       </w:r>
     </w:p>
     <w:p>
@@ -840,10 +853,7 @@
         <w:t>Drawing</w:t>
       </w:r>
       <w:r>
-        <w:t xml:space="preserve"> section,</w:t>
-      </w:r>
-      <w:r>
-        <w:t xml:space="preserve"> f</w:t>
+        <w:t xml:space="preserve"> section, f</w:t>
       </w:r>
       <w:r>
         <w:t xml:space="preserve">ill the screen with </w:t>
@@ -921,10 +931,7 @@
       </w:r>
       <w:proofErr w:type="spellEnd"/>
       <w:r>
-        <w:t xml:space="preserve">   package</w:t>
-      </w:r>
-      <w:r>
-        <w:t>.</w:t>
+        <w:t xml:space="preserve">   package.</w:t>
       </w:r>
     </w:p>
     <w:p>
@@ -1720,10 +1727,7 @@
         <w:contextualSpacing w:val="0"/>
       </w:pPr>
       <w:r>
-        <w:t xml:space="preserve">Draw the caption in the Drawing section by using </w:t>
-      </w:r>
-      <w:r>
-        <w:t xml:space="preserve">the </w:t>
+        <w:t xml:space="preserve">Draw the caption in the Drawing section by using the </w:t>
       </w:r>
       <w:r>
         <w:rPr>
@@ -1756,10 +1760,7 @@
       </w:r>
       <w:proofErr w:type="spellEnd"/>
       <w:r>
-        <w:t xml:space="preserve"> method</w:t>
-      </w:r>
-      <w:r>
-        <w:t>, just like you did for the image.  Put it wherever you want on the screen.</w:t>
+        <w:t xml:space="preserve"> method, just like you did for the image.  Put it wherever you want on the screen.</w:t>
       </w:r>
     </w:p>
     <w:p>
@@ -1801,21 +1802,7 @@
           <w:bCs/>
         </w:rPr>
         <w:lastRenderedPageBreak/>
-        <w:t xml:space="preserve">Display some other text (keep it “G” rated!) </w:t>
-      </w:r>
-      <w:r>
-        <w:rPr>
-          <w:b/>
-          <w:bCs/>
-        </w:rPr>
-        <w:t xml:space="preserve"> on the image</w:t>
-      </w:r>
-      <w:r>
-        <w:rPr>
-          <w:b/>
-          <w:bCs/>
-        </w:rPr>
-        <w:t xml:space="preserve">, </w:t>
+        <w:t xml:space="preserve">Display some other text (keep it “G” rated!)  on the image, </w:t>
       </w:r>
       <w:r>
         <w:rPr>
@@ -1895,15 +1882,7 @@
         <w:t xml:space="preserve"> for the vertical placement </w:t>
       </w:r>
       <w:r>
-        <w:t xml:space="preserve">in the white </w:t>
-      </w:r>
-      <w:proofErr w:type="spellStart"/>
-      <w:r>
-        <w:t>space</w:t>
-      </w:r>
-      <w:proofErr w:type="spellEnd"/>
-      <w:r>
-        <w:t xml:space="preserve"> at</w:t>
+        <w:t>in the white space at</w:t>
       </w:r>
       <w:r>
         <w:t xml:space="preserve"> the bottom of the screen</w:t>
@@ -1946,10 +1925,7 @@
         <w:contextualSpacing w:val="0"/>
       </w:pPr>
       <w:r>
-        <w:t xml:space="preserve">In the Initialization section, </w:t>
-      </w:r>
-      <w:r>
-        <w:t xml:space="preserve">use the </w:t>
+        <w:t xml:space="preserve">In the Initialization section, use the </w:t>
       </w:r>
       <w:proofErr w:type="spellStart"/>
       <w:r>
@@ -1974,19 +1950,7 @@
       </w:r>
       <w:proofErr w:type="spellEnd"/>
       <w:r>
-        <w:t xml:space="preserve"> package</w:t>
-      </w:r>
-      <w:r>
-        <w:t xml:space="preserve"> to make</w:t>
-      </w:r>
-      <w:r>
-        <w:t xml:space="preserve"> </w:t>
-      </w:r>
-      <w:r>
-        <w:t>a</w:t>
-      </w:r>
-      <w:r>
-        <w:t xml:space="preserve"> </w:t>
+        <w:t xml:space="preserve"> package to make a </w:t>
       </w:r>
       <w:r>
         <w:rPr>
@@ -1999,16 +1963,7 @@
         <w:t>Sound</w:t>
       </w:r>
       <w:r>
-        <w:t xml:space="preserve"> </w:t>
-      </w:r>
-      <w:r>
-        <w:t>object</w:t>
-      </w:r>
-      <w:r>
-        <w:t xml:space="preserve"> </w:t>
-      </w:r>
-      <w:r>
-        <w:t xml:space="preserve">from the </w:t>
+        <w:t xml:space="preserve"> object from the </w:t>
       </w:r>
       <w:r>
         <w:rPr>
@@ -2074,14 +2029,7 @@
           <w:b/>
           <w:bCs/>
         </w:rPr>
-        <w:t>Stream</w:t>
-      </w:r>
-      <w:r>
-        <w:rPr>
-          <w:b/>
-          <w:bCs/>
-        </w:rPr>
-        <w:t xml:space="preserve"> the “</w:t>
+        <w:t>Stream the “</w:t>
       </w:r>
       <w:r>
         <w:rPr>

</xml_diff>

<commit_message>
Small improvements to the exercise.
</commit_message>
<xml_diff>
--- a/Instructions.docx
+++ b/Instructions.docx
@@ -366,7 +366,10 @@
         <w:t xml:space="preserve">        </w:t>
       </w:r>
       <w:r>
-        <w:t xml:space="preserve">  TEXT_HEIGHT = 30</w:t>
+        <w:t xml:space="preserve">  TEXT_HEIGHT = </w:t>
+      </w:r>
+      <w:r>
+        <w:t>40</w:t>
       </w:r>
     </w:p>
     <w:p>
@@ -1852,7 +1855,25 @@
       </w:r>
       <w:proofErr w:type="spellEnd"/>
       <w:r>
-        <w:t xml:space="preserve"> methods </w:t>
+        <w:t xml:space="preserve"> </w:t>
+      </w:r>
+      <w:r>
+        <w:t xml:space="preserve">and </w:t>
+      </w:r>
+      <w:proofErr w:type="spellStart"/>
+      <w:r>
+        <w:rPr>
+          <w:i/>
+          <w:iCs/>
+        </w:rPr>
+        <w:t>get_height</w:t>
+      </w:r>
+      <w:proofErr w:type="spellEnd"/>
+      <w:r>
+        <w:t xml:space="preserve"> </w:t>
+      </w:r>
+      <w:r>
+        <w:t xml:space="preserve">methods </w:t>
       </w:r>
       <w:r>
         <w:t xml:space="preserve">are </w:t>
@@ -1861,31 +1882,7 @@
         <w:t>useful</w:t>
       </w:r>
       <w:r>
-        <w:t xml:space="preserve"> for horizontal centering.  Use the screen’s </w:t>
-      </w:r>
-      <w:proofErr w:type="spellStart"/>
-      <w:r>
-        <w:rPr>
-          <w:i/>
-          <w:iCs/>
-        </w:rPr>
-        <w:t>get_height</w:t>
-      </w:r>
-      <w:proofErr w:type="spellEnd"/>
-      <w:r>
-        <w:t xml:space="preserve"> method </w:t>
-      </w:r>
-      <w:r>
-        <w:t>and the TEXT_HEIGHT constant</w:t>
-      </w:r>
-      <w:r>
-        <w:t xml:space="preserve"> for the vertical placement </w:t>
-      </w:r>
-      <w:r>
-        <w:t>in the white space at</w:t>
-      </w:r>
-      <w:r>
-        <w:t xml:space="preserve"> the bottom of the screen</w:t>
+        <w:t xml:space="preserve"> for centering</w:t>
       </w:r>
       <w:r>
         <w:t>.</w:t>
@@ -2124,20 +2121,24 @@
     <w:p>
       <w:pPr>
         <w:pStyle w:val="ListParagraph"/>
-        <w:spacing w:before="120"/>
-        <w:ind w:left="360"/>
-        <w:contextualSpacing w:val="0"/>
-        <w:rPr>
-          <w:rFonts w:ascii="Consolas" w:hAnsi="Consolas" w:cs="Consolas"/>
-          <w:b/>
-          <w:bCs/>
-        </w:rPr>
-      </w:pPr>
-    </w:p>
-    <w:p>
-      <w:pPr>
-        <w:spacing w:before="120"/>
-      </w:pPr>
+        <w:numPr>
+          <w:ilvl w:val="0"/>
+          <w:numId w:val="1"/>
+        </w:numPr>
+        <w:spacing w:before="240"/>
+        <w:contextualSpacing w:val="0"/>
+        <w:rPr>
+          <w:b/>
+          <w:bCs/>
+        </w:rPr>
+      </w:pPr>
+      <w:r>
+        <w:rPr>
+          <w:b/>
+          <w:bCs/>
+        </w:rPr>
+        <w:t>Bonus: Make the streaming stop when the mouse is clicked.</w:t>
+      </w:r>
     </w:p>
     <w:sectPr>
       <w:pgSz w:w="15840" w:h="12240" w:orient="landscape"/>

</xml_diff>